<commit_message>
Data regarding skill added
</commit_message>
<xml_diff>
--- a/uploads/jd_sample.docx
+++ b/uploads/jd_sample.docx
@@ -26,15 +26,7 @@
         <w:t>Company:</w:t>
       </w:r>
       <w:r>
-        <w:t xml:space="preserve"> </w:t>
-      </w:r>
-      <w:proofErr w:type="spellStart"/>
-      <w:r>
-        <w:t>TechNova</w:t>
-      </w:r>
-      <w:proofErr w:type="spellEnd"/>
-      <w:r>
-        <w:t xml:space="preserve"> Solutions </w:t>
+        <w:t xml:space="preserve"> TechNova Solutions </w:t>
       </w:r>
       <w:r>
         <w:rPr>
@@ -105,7 +97,6 @@
       <w:r>
         <w:t xml:space="preserve">, </w:t>
       </w:r>
-      <w:proofErr w:type="spellStart"/>
       <w:r>
         <w:rPr>
           <w:b/>
@@ -113,7 +104,6 @@
         </w:rPr>
         <w:t>PyTorch</w:t>
       </w:r>
-      <w:proofErr w:type="spellEnd"/>
       <w:r>
         <w:t xml:space="preserve">, and </w:t>
       </w:r>
@@ -173,7 +163,7 @@
         <w:t>Kubernetes</w:t>
       </w:r>
       <w:r>
-        <w:t>.</w:t>
+        <w:t>, nlp.</w:t>
       </w:r>
     </w:p>
     <w:p>
@@ -1003,6 +993,7 @@
   <w:style w:type="character" w:default="1" w:styleId="DefaultParagraphFont">
     <w:name w:val="Default Paragraph Font"/>
     <w:uiPriority w:val="1"/>
+    <w:semiHidden/>
     <w:unhideWhenUsed/>
   </w:style>
   <w:style w:type="table" w:default="1" w:styleId="TableNormal">

</xml_diff>